<commit_message>
correction mise en page spetech
</commit_message>
<xml_diff>
--- a/Livrables/Documentation_technique.docx
+++ b/Livrables/Documentation_technique.docx
@@ -24,6 +24,9 @@
       <w:pPr>
         <w:rPr>
           <w:rFonts w:ascii="Cambria Math" w:hAnsi="Cambria Math"/>
+          <w:b/>
+          <w:bCs/>
+          <w:u w:val="single"/>
         </w:rPr>
       </w:pPr>
     </w:p>
@@ -36,11 +39,17 @@
         </w:numPr>
         <w:rPr>
           <w:rFonts w:ascii="Cambria Math" w:hAnsi="Cambria Math"/>
-        </w:rPr>
-      </w:pPr>
-      <w:r>
-        <w:rPr>
-          <w:rFonts w:ascii="Cambria Math" w:hAnsi="Cambria Math"/>
+          <w:b/>
+          <w:bCs/>
+          <w:u w:val="single"/>
+        </w:rPr>
+      </w:pPr>
+      <w:r>
+        <w:rPr>
+          <w:rFonts w:ascii="Cambria Math" w:hAnsi="Cambria Math"/>
+          <w:b/>
+          <w:bCs/>
+          <w:u w:val="single"/>
         </w:rPr>
         <w:t xml:space="preserve">Extraction des données brutes – Base de données </w:t>
       </w:r>
@@ -769,17 +778,20 @@
         <w:jc w:val="both"/>
         <w:rPr>
           <w:rFonts w:ascii="Cambria Math" w:hAnsi="Cambria Math"/>
-        </w:rPr>
-      </w:pPr>
-      <w:r>
-        <w:rPr>
-          <w:rFonts w:ascii="Cambria Math" w:hAnsi="Cambria Math"/>
+          <w:u w:val="single"/>
+        </w:rPr>
+      </w:pPr>
+      <w:r>
+        <w:rPr>
+          <w:rFonts w:ascii="Cambria Math" w:hAnsi="Cambria Math"/>
+          <w:u w:val="single"/>
         </w:rPr>
         <w:t xml:space="preserve">Définition des </w:t>
       </w:r>
       <w:r>
         <w:rPr>
           <w:rFonts w:ascii="Cambria Math" w:hAnsi="Cambria Math"/>
+          <w:u w:val="single"/>
         </w:rPr>
         <w:t xml:space="preserve">fonctions </w:t>
       </w:r>
@@ -1520,11 +1532,19 @@
         <w:t>« </w:t>
       </w:r>
       <w:proofErr w:type="spellStart"/>
+      <w:proofErr w:type="gramStart"/>
       <w:r>
         <w:rPr>
           <w:rFonts w:cstheme="minorHAnsi"/>
         </w:rPr>
-        <w:t>get_flag</w:t>
+        <w:t>get</w:t>
+      </w:r>
+      <w:proofErr w:type="gramEnd"/>
+      <w:r>
+        <w:rPr>
+          <w:rFonts w:cstheme="minorHAnsi"/>
+        </w:rPr>
+        <w:t>_flag</w:t>
       </w:r>
       <w:proofErr w:type="spellEnd"/>
       <w:r>
@@ -1545,7 +1565,6 @@
         </w:rPr>
         <w:t xml:space="preserve">de l’image PNG </w:t>
       </w:r>
-      <w:proofErr w:type="gramStart"/>
       <w:r>
         <w:rPr>
           <w:rFonts w:ascii="Cambria Math" w:hAnsi="Cambria Math"/>
@@ -1564,7 +1583,6 @@
         </w:rPr>
         <w:t>renfermée</w:t>
       </w:r>
-      <w:proofErr w:type="gramEnd"/>
       <w:r>
         <w:rPr>
           <w:rFonts w:ascii="Cambria Math" w:hAnsi="Cambria Math"/>
@@ -5801,11 +5819,13 @@
         <w:jc w:val="both"/>
         <w:rPr>
           <w:rFonts w:ascii="Cambria Math" w:hAnsi="Cambria Math"/>
-        </w:rPr>
-      </w:pPr>
-      <w:r>
-        <w:rPr>
-          <w:rFonts w:ascii="Cambria Math" w:hAnsi="Cambria Math"/>
+          <w:u w:val="single"/>
+        </w:rPr>
+      </w:pPr>
+      <w:r>
+        <w:rPr>
+          <w:rFonts w:ascii="Cambria Math" w:hAnsi="Cambria Math"/>
+          <w:u w:val="single"/>
         </w:rPr>
         <w:lastRenderedPageBreak/>
         <w:t>Génération de la base de données :</w:t>
@@ -5919,11 +5939,13 @@
         <w:jc w:val="both"/>
         <w:rPr>
           <w:rFonts w:ascii="Cambria Math" w:hAnsi="Cambria Math"/>
-        </w:rPr>
-      </w:pPr>
-      <w:r>
-        <w:rPr>
-          <w:rFonts w:ascii="Cambria Math" w:hAnsi="Cambria Math"/>
+          <w:u w:val="single"/>
+        </w:rPr>
+      </w:pPr>
+      <w:r>
+        <w:rPr>
+          <w:rFonts w:ascii="Cambria Math" w:hAnsi="Cambria Math"/>
+          <w:u w:val="single"/>
         </w:rPr>
         <w:t>Modifications manuelles :</w:t>
       </w:r>
@@ -6093,6 +6115,86 @@
     </w:p>
     <w:p>
       <w:pPr>
+        <w:jc w:val="center"/>
+        <w:rPr>
+          <w:rFonts w:ascii="Cambria Math" w:hAnsi="Cambria Math"/>
+        </w:rPr>
+      </w:pPr>
+    </w:p>
+    <w:p>
+      <w:pPr>
+        <w:jc w:val="center"/>
+        <w:rPr>
+          <w:rFonts w:ascii="Cambria Math" w:hAnsi="Cambria Math"/>
+        </w:rPr>
+      </w:pPr>
+    </w:p>
+    <w:p>
+      <w:pPr>
+        <w:jc w:val="center"/>
+        <w:rPr>
+          <w:rFonts w:ascii="Cambria Math" w:hAnsi="Cambria Math"/>
+        </w:rPr>
+      </w:pPr>
+    </w:p>
+    <w:p>
+      <w:pPr>
+        <w:jc w:val="center"/>
+        <w:rPr>
+          <w:rFonts w:ascii="Cambria Math" w:hAnsi="Cambria Math"/>
+        </w:rPr>
+      </w:pPr>
+    </w:p>
+    <w:p>
+      <w:pPr>
+        <w:jc w:val="center"/>
+        <w:rPr>
+          <w:rFonts w:ascii="Cambria Math" w:hAnsi="Cambria Math"/>
+        </w:rPr>
+      </w:pPr>
+    </w:p>
+    <w:p>
+      <w:pPr>
+        <w:jc w:val="center"/>
+        <w:rPr>
+          <w:rFonts w:ascii="Cambria Math" w:hAnsi="Cambria Math"/>
+        </w:rPr>
+      </w:pPr>
+    </w:p>
+    <w:p>
+      <w:pPr>
+        <w:jc w:val="center"/>
+        <w:rPr>
+          <w:rFonts w:ascii="Cambria Math" w:hAnsi="Cambria Math"/>
+        </w:rPr>
+      </w:pPr>
+    </w:p>
+    <w:p>
+      <w:pPr>
+        <w:jc w:val="center"/>
+        <w:rPr>
+          <w:rFonts w:ascii="Cambria Math" w:hAnsi="Cambria Math"/>
+        </w:rPr>
+      </w:pPr>
+    </w:p>
+    <w:p>
+      <w:pPr>
+        <w:jc w:val="center"/>
+        <w:rPr>
+          <w:rFonts w:ascii="Cambria Math" w:hAnsi="Cambria Math"/>
+        </w:rPr>
+      </w:pPr>
+    </w:p>
+    <w:p>
+      <w:pPr>
+        <w:jc w:val="center"/>
+        <w:rPr>
+          <w:rFonts w:ascii="Cambria Math" w:hAnsi="Cambria Math"/>
+        </w:rPr>
+      </w:pPr>
+    </w:p>
+    <w:p>
+      <w:pPr>
         <w:pStyle w:val="Paragraphedeliste"/>
         <w:numPr>
           <w:ilvl w:val="0"/>
@@ -6101,14 +6203,33 @@
         <w:jc w:val="both"/>
         <w:rPr>
           <w:rFonts w:ascii="Cambria Math" w:hAnsi="Cambria Math"/>
-        </w:rPr>
-      </w:pPr>
-      <w:r>
-        <w:rPr>
-          <w:rFonts w:ascii="Cambria Math" w:hAnsi="Cambria Math"/>
-        </w:rPr>
+          <w:b/>
+          <w:bCs/>
+          <w:u w:val="single"/>
+        </w:rPr>
+      </w:pPr>
+      <w:r>
+        <w:rPr>
+          <w:rFonts w:ascii="Cambria Math" w:hAnsi="Cambria Math"/>
+          <w:b/>
+          <w:bCs/>
+          <w:u w:val="single"/>
+        </w:rPr>
+        <w:lastRenderedPageBreak/>
         <w:t>Importation de la base de données dans le serveur</w:t>
       </w:r>
+    </w:p>
+    <w:p>
+      <w:pPr>
+        <w:pStyle w:val="Paragraphedeliste"/>
+        <w:jc w:val="both"/>
+        <w:rPr>
+          <w:rFonts w:ascii="Cambria Math" w:hAnsi="Cambria Math"/>
+          <w:b/>
+          <w:bCs/>
+          <w:u w:val="single"/>
+        </w:rPr>
+      </w:pPr>
     </w:p>
     <w:p>
       <w:pPr>
@@ -6120,11 +6241,13 @@
         <w:jc w:val="both"/>
         <w:rPr>
           <w:rFonts w:ascii="Cambria Math" w:hAnsi="Cambria Math"/>
-        </w:rPr>
-      </w:pPr>
-      <w:r>
-        <w:rPr>
-          <w:rFonts w:ascii="Cambria Math" w:hAnsi="Cambria Math"/>
+          <w:u w:val="single"/>
+        </w:rPr>
+      </w:pPr>
+      <w:r>
+        <w:rPr>
+          <w:rFonts w:ascii="Cambria Math" w:hAnsi="Cambria Math"/>
+          <w:u w:val="single"/>
         </w:rPr>
         <w:t>Présentation</w:t>
       </w:r>
@@ -6229,6 +6352,15 @@
         </w:rPr>
         <w:t xml:space="preserve"> qui renvoie la liste des dictionnaires.</w:t>
       </w:r>
+    </w:p>
+    <w:p>
+      <w:pPr>
+        <w:ind w:left="1440"/>
+        <w:jc w:val="both"/>
+        <w:rPr>
+          <w:rFonts w:ascii="Cambria Math" w:hAnsi="Cambria Math"/>
+        </w:rPr>
+      </w:pPr>
     </w:p>
     <w:p>
       <w:pPr>
@@ -6240,11 +6372,13 @@
         <w:jc w:val="both"/>
         <w:rPr>
           <w:rFonts w:ascii="Cambria Math" w:hAnsi="Cambria Math"/>
-        </w:rPr>
-      </w:pPr>
-      <w:r>
-        <w:rPr>
-          <w:rFonts w:ascii="Cambria Math" w:hAnsi="Cambria Math"/>
+          <w:u w:val="single"/>
+        </w:rPr>
+      </w:pPr>
+      <w:r>
+        <w:rPr>
+          <w:rFonts w:ascii="Cambria Math" w:hAnsi="Cambria Math"/>
+          <w:u w:val="single"/>
         </w:rPr>
         <w:t>Fonctionnement</w:t>
       </w:r>
@@ -6353,7 +6487,6 @@
           <w:i/>
           <w:iCs/>
         </w:rPr>
-        <w:lastRenderedPageBreak/>
         <w:t>Datalist</w:t>
       </w:r>
       <w:proofErr w:type="spellEnd"/>
@@ -6363,6 +6496,46 @@
         </w:rPr>
         <w:t>, qui est renvoyée, est donc une liste de dictionnaire utilisée par le serveur.</w:t>
       </w:r>
+    </w:p>
+    <w:p>
+      <w:pPr>
+        <w:pStyle w:val="Paragraphedeliste"/>
+        <w:ind w:left="1440"/>
+        <w:jc w:val="both"/>
+        <w:rPr>
+          <w:rFonts w:ascii="Cambria Math" w:hAnsi="Cambria Math"/>
+        </w:rPr>
+      </w:pPr>
+    </w:p>
+    <w:p>
+      <w:pPr>
+        <w:pStyle w:val="Paragraphedeliste"/>
+        <w:ind w:left="1440"/>
+        <w:jc w:val="both"/>
+        <w:rPr>
+          <w:rFonts w:ascii="Cambria Math" w:hAnsi="Cambria Math"/>
+        </w:rPr>
+      </w:pPr>
+    </w:p>
+    <w:p>
+      <w:pPr>
+        <w:pStyle w:val="Paragraphedeliste"/>
+        <w:ind w:left="1440"/>
+        <w:jc w:val="both"/>
+        <w:rPr>
+          <w:rFonts w:ascii="Cambria Math" w:hAnsi="Cambria Math"/>
+        </w:rPr>
+      </w:pPr>
+    </w:p>
+    <w:p>
+      <w:pPr>
+        <w:pStyle w:val="Paragraphedeliste"/>
+        <w:ind w:left="1440"/>
+        <w:jc w:val="both"/>
+        <w:rPr>
+          <w:rFonts w:ascii="Cambria Math" w:hAnsi="Cambria Math"/>
+        </w:rPr>
+      </w:pPr>
     </w:p>
     <w:p>
       <w:pPr>
@@ -6374,8 +6547,20 @@
         <w:jc w:val="both"/>
         <w:rPr>
           <w:rFonts w:ascii="Cambria Math" w:hAnsi="Cambria Math"/>
-        </w:rPr>
-      </w:pPr>
+          <w:b/>
+          <w:bCs/>
+          <w:u w:val="single"/>
+        </w:rPr>
+      </w:pPr>
+      <w:r>
+        <w:rPr>
+          <w:rFonts w:ascii="Cambria Math" w:hAnsi="Cambria Math"/>
+          <w:b/>
+          <w:bCs/>
+          <w:u w:val="single"/>
+        </w:rPr>
+        <w:t>Fonctionnement du serveur</w:t>
+      </w:r>
     </w:p>
     <w:p>
       <w:pPr>
@@ -6984,12 +7169,12 @@
   <w:abstractNum w:abstractNumId="5" w15:restartNumberingAfterBreak="0">
     <w:nsid w:val="67B13901"/>
     <w:multiLevelType w:val="hybridMultilevel"/>
-    <w:tmpl w:val="65E2E43C"/>
-    <w:lvl w:ilvl="0" w:tplc="04090011">
+    <w:tmpl w:val="C778D6B2"/>
+    <w:lvl w:ilvl="0" w:tplc="08090013">
       <w:start w:val="1"/>
-      <w:numFmt w:val="decimal"/>
-      <w:lvlText w:val="%1)"/>
-      <w:lvlJc w:val="left"/>
+      <w:numFmt w:val="upperRoman"/>
+      <w:lvlText w:val="%1."/>
+      <w:lvlJc w:val="right"/>
       <w:pPr>
         <w:ind w:left="720" w:hanging="360"/>
       </w:pPr>

</xml_diff>